<commit_message>
Adding the custom blue print and updating the sop doc
</commit_message>
<xml_diff>
--- a/assets/others/AnyCompany Benefit Checks Standard Operating procedure.docx
+++ b/assets/others/AnyCompany Benefit Checks Standard Operating procedure.docx
@@ -6,13 +6,8 @@
       <w:pPr>
         <w:pStyle w:val="Heading1"/>
       </w:pPr>
-      <w:proofErr w:type="spellStart"/>
-      <w:r>
-        <w:t>AnyCompany</w:t>
-      </w:r>
-      <w:proofErr w:type="spellEnd"/>
-      <w:r>
-        <w:t xml:space="preserve"> Benefit </w:t>
+      <w:r>
+        <w:t xml:space="preserve">AnyCompany Benefit </w:t>
       </w:r>
       <w:r>
         <w:t>Checks</w:t>
@@ -78,28 +73,44 @@
       <w:r>
         <w:t xml:space="preserve">    a. Tier 1: </w:t>
       </w:r>
-      <w:proofErr w:type="gramStart"/>
-      <w:r>
-        <w:t>Checks</w:t>
-      </w:r>
-      <w:proofErr w:type="gramEnd"/>
+      <w:r>
+        <w:t>Dollar amount</w:t>
+      </w:r>
       <w:r>
         <w:t xml:space="preserve"> less than $50</w:t>
       </w:r>
     </w:p>
     <w:p>
       <w:r>
-        <w:t xml:space="preserve">    b. Tier 2: Checks between $50 and $100</w:t>
-      </w:r>
-    </w:p>
-    <w:p>
-      <w:r>
-        <w:t xml:space="preserve">    c. Tier 3: Checks between $100 and $10,000</w:t>
-      </w:r>
-    </w:p>
-    <w:p>
-      <w:r>
-        <w:t xml:space="preserve">    d. Tier 4: Checks greater than $10,000</w:t>
+        <w:t xml:space="preserve">    b. Tier 2: </w:t>
+      </w:r>
+      <w:r>
+        <w:t xml:space="preserve">Dollar amount </w:t>
+      </w:r>
+      <w:r>
+        <w:t>between $50 and $100</w:t>
+      </w:r>
+    </w:p>
+    <w:p>
+      <w:r>
+        <w:t xml:space="preserve">    c. Tier 3: </w:t>
+      </w:r>
+      <w:r>
+        <w:t xml:space="preserve">Dollar amount </w:t>
+      </w:r>
+      <w:r>
+        <w:t>between $100 and $10,000</w:t>
+      </w:r>
+    </w:p>
+    <w:p>
+      <w:r>
+        <w:t xml:space="preserve">    d. Tier 4: </w:t>
+      </w:r>
+      <w:r>
+        <w:t xml:space="preserve">Dollar amount </w:t>
+      </w:r>
+      <w:r>
+        <w:t>greater than $10,000</w:t>
       </w:r>
     </w:p>
     <w:p/>
@@ -111,7 +122,13 @@
     <w:p/>
     <w:p>
       <w:r>
-        <w:t xml:space="preserve">    4.2.1. For Checks Less Than $50 (Tier 1):</w:t>
+        <w:t xml:space="preserve">    4.2.1. For </w:t>
+      </w:r>
+      <w:r>
+        <w:t>dollar amount</w:t>
+      </w:r>
+      <w:r>
+        <w:t xml:space="preserve"> Less Than $50 (Tier 1):</w:t>
       </w:r>
     </w:p>
     <w:p>
@@ -133,7 +150,13 @@
     <w:p/>
     <w:p>
       <w:r>
-        <w:t xml:space="preserve">    4.2.2. For Checks Between $50 and $100 (Tier 2):</w:t>
+        <w:t xml:space="preserve">    4.2.2. For </w:t>
+      </w:r>
+      <w:r>
+        <w:t>dollar amount</w:t>
+      </w:r>
+      <w:r>
+        <w:t xml:space="preserve"> Between $50 and $100 (Tier 2):</w:t>
       </w:r>
     </w:p>
     <w:p>
@@ -154,7 +177,13 @@
     <w:p/>
     <w:p>
       <w:r>
-        <w:t xml:space="preserve">    4.2.3. For Checks Greater Than $100 (Tier 3):</w:t>
+        <w:t xml:space="preserve">    4.2.3. For </w:t>
+      </w:r>
+      <w:r>
+        <w:t>dollar amount</w:t>
+      </w:r>
+      <w:r>
+        <w:t xml:space="preserve"> Greater Than $100 (Tier 3):</w:t>
       </w:r>
     </w:p>
     <w:p>
@@ -175,7 +204,13 @@
     <w:p/>
     <w:p>
       <w:r>
-        <w:t xml:space="preserve">    4.2.4. For Checks Greater Than $10,000 (Tier 4):</w:t>
+        <w:t xml:space="preserve">    4.2.4. For </w:t>
+      </w:r>
+      <w:r>
+        <w:t>dollar amount</w:t>
+      </w:r>
+      <w:r>
+        <w:t xml:space="preserve"> Greater Than $10,000 (Tier 4):</w:t>
       </w:r>
     </w:p>
     <w:p>
@@ -206,7 +241,13 @@
     </w:p>
     <w:p>
       <w:r>
-        <w:t xml:space="preserve">    • Check amount</w:t>
+        <w:t xml:space="preserve">    • </w:t>
+      </w:r>
+      <w:r>
+        <w:t>Dollar</w:t>
+      </w:r>
+      <w:r>
+        <w:t xml:space="preserve"> amount</w:t>
       </w:r>
     </w:p>
     <w:p>

</xml_diff>